<commit_message>
started my version of q2 + uploading the exercise
</commit_message>
<xml_diff>
--- a/Theoretical Exercises/ex2/q1+bonus.docx
+++ b/Theoretical Exercises/ex2/q1+bonus.docx
@@ -512,7 +512,13 @@
         <w:sym w:font="Wingdings" w:char="F0E0"/>
       </w:r>
       <w:r>
-        <w:t xml:space="preserve"> 43 </w:t>
+        <w:t xml:space="preserve"> 4</w:t>
+      </w:r>
+      <w:r>
+        <w:t>2</w:t>
+      </w:r>
+      <w:r>
+        <w:t xml:space="preserve"> </w:t>
       </w:r>
       <w:r>
         <w:sym w:font="Wingdings" w:char="F0E0"/>
@@ -586,8 +592,522 @@
     <w:p>
       <w:pPr>
         <w:pStyle w:val="a3"/>
+        <w:numPr>
+          <w:ilvl w:val="0"/>
+          <w:numId w:val="2"/>
+        </w:numPr>
         <w:bidi w:val="0"/>
       </w:pPr>
+      <w:r>
+        <w:rPr>
+          <w:b/>
+          <w:bCs/>
+        </w:rPr>
+        <w:t>Claim</w:t>
+      </w:r>
+      <w:r>
+        <w:t>: after the STP protocol converges a bridge does not have</w:t>
+      </w:r>
+      <w:r>
+        <w:t xml:space="preserve"> a</w:t>
+      </w:r>
+      <w:r>
+        <w:t xml:space="preserve"> root port </w:t>
+      </w:r>
+      <w:proofErr w:type="spellStart"/>
+      <w:r>
+        <w:t>iff</w:t>
+      </w:r>
+      <w:proofErr w:type="spellEnd"/>
+      <w:r>
+        <w:t xml:space="preserve"> this bridge is the root</w:t>
+      </w:r>
+      <w:r>
+        <w:t>.</w:t>
+      </w:r>
+    </w:p>
+    <w:p>
+      <w:pPr>
+        <w:pStyle w:val="a3"/>
+        <w:bidi w:val="0"/>
+      </w:pPr>
+      <w:r>
+        <w:rPr>
+          <w:b/>
+          <w:bCs/>
+        </w:rPr>
+        <w:t>Proof:</w:t>
+      </w:r>
+    </w:p>
+    <w:p>
+      <w:pPr>
+        <w:pStyle w:val="a3"/>
+        <w:numPr>
+          <w:ilvl w:val="0"/>
+          <w:numId w:val="6"/>
+        </w:numPr>
+        <w:bidi w:val="0"/>
+      </w:pPr>
+      <w:r>
+        <w:t xml:space="preserve">Let B be the ID of the root bridge in the network. Let us assume that B is connected to N </w:t>
+      </w:r>
+      <w:r>
+        <w:t>neighbors (</w:t>
+      </w:r>
+      <w:r>
+        <w:t>bridge</w:t>
+      </w:r>
+      <w:r>
+        <w:t>s</w:t>
+      </w:r>
+      <w:r>
+        <w:t>)</w:t>
+      </w:r>
+      <w:r>
+        <w:t xml:space="preserve"> with IDs</w:t>
+      </w:r>
+      <w:r>
+        <w:t xml:space="preserve"> B</w:t>
+      </w:r>
+      <w:r>
+        <w:rPr>
+          <w:vertAlign w:val="subscript"/>
+        </w:rPr>
+        <w:t>1</w:t>
+      </w:r>
+      <w:r>
+        <w:t>, … , B</w:t>
+      </w:r>
+      <w:r>
+        <w:rPr>
+          <w:vertAlign w:val="subscript"/>
+        </w:rPr>
+        <w:t>N</w:t>
+      </w:r>
+      <w:r>
+        <w:t xml:space="preserve">. According to the protocol, each bridge of </w:t>
+      </w:r>
+      <w:r>
+        <w:t>B</w:t>
+      </w:r>
+      <w:r>
+        <w:rPr>
+          <w:vertAlign w:val="subscript"/>
+        </w:rPr>
+        <w:t>1</w:t>
+      </w:r>
+      <w:r>
+        <w:t>, … , B</w:t>
+      </w:r>
+      <w:r>
+        <w:rPr>
+          <w:vertAlign w:val="subscript"/>
+        </w:rPr>
+        <w:t>N</w:t>
+      </w:r>
+      <w:r>
+        <w:t xml:space="preserve"> will get the following message from B: </w:t>
+      </w:r>
+      <w:r>
+        <w:rPr>
+          <w:b/>
+          <w:bCs/>
+        </w:rPr>
+        <w:t>B.0.B</w:t>
+      </w:r>
+      <w:r>
+        <w:t xml:space="preserve">. This message will "beat" any of the other </w:t>
+      </w:r>
+      <w:r>
+        <w:t>messages gotten from its neighbors</w:t>
+      </w:r>
+      <w:r>
+        <w:t xml:space="preserve"> </w:t>
+      </w:r>
+      <w:r>
+        <w:t>(according to the lexicographic order we defined in class)</w:t>
+      </w:r>
+      <w:r>
+        <w:t>.</w:t>
+      </w:r>
+      <w:r>
+        <w:t xml:space="preserve"> </w:t>
+      </w:r>
+      <w:r>
+        <w:t>F</w:t>
+      </w:r>
+      <w:r>
+        <w:t xml:space="preserve">or example: if some </w:t>
+      </w:r>
+      <w:r>
+        <w:t xml:space="preserve">(neighbor) </w:t>
+      </w:r>
+      <w:r>
+        <w:t>bridge B</w:t>
+      </w:r>
+      <w:r>
+        <w:rPr>
+          <w:vertAlign w:val="subscript"/>
+        </w:rPr>
+        <w:t>i</w:t>
+      </w:r>
+      <w:r>
+        <w:t xml:space="preserve"> </w:t>
+      </w:r>
+      <w:r>
+        <w:t>sends</w:t>
+      </w:r>
+      <w:r>
+        <w:t xml:space="preserve"> the following message: </w:t>
+      </w:r>
+      <w:proofErr w:type="spellStart"/>
+      <w:r>
+        <w:rPr>
+          <w:b/>
+          <w:bCs/>
+        </w:rPr>
+        <w:t>root_id</w:t>
+      </w:r>
+      <w:r>
+        <w:rPr>
+          <w:b/>
+          <w:bCs/>
+        </w:rPr>
+        <w:t>.</w:t>
+      </w:r>
+      <w:r>
+        <w:rPr>
+          <w:b/>
+          <w:bCs/>
+        </w:rPr>
+        <w:t>len</w:t>
+      </w:r>
+      <w:r>
+        <w:rPr>
+          <w:b/>
+          <w:bCs/>
+        </w:rPr>
+        <w:t>.B</w:t>
+      </w:r>
+      <w:r>
+        <w:rPr>
+          <w:b/>
+          <w:bCs/>
+          <w:vertAlign w:val="subscript"/>
+        </w:rPr>
+        <w:t>i</w:t>
+      </w:r>
+      <w:proofErr w:type="spellEnd"/>
+      <w:r>
+        <w:rPr>
+          <w:b/>
+          <w:bCs/>
+        </w:rPr>
+        <w:t xml:space="preserve"> </w:t>
+      </w:r>
+      <w:r>
+        <w:t xml:space="preserve">then </w:t>
+      </w:r>
+      <w:r>
+        <w:t>B</w:t>
+      </w:r>
+      <w:r>
+        <w:rPr>
+          <w:rFonts w:ascii="Arial" w:hAnsi="Arial"/>
+        </w:rPr>
+        <w:t xml:space="preserve"> </w:t>
+      </w:r>
+      <w:r>
+        <w:rPr>
+          <w:rFonts w:ascii="Arial" w:hAnsi="Arial"/>
+        </w:rPr>
+        <w:t>≤</w:t>
+      </w:r>
+      <w:r>
+        <w:rPr>
+          <w:rFonts w:ascii="Arial" w:hAnsi="Arial"/>
+        </w:rPr>
+        <w:t xml:space="preserve"> </w:t>
+      </w:r>
+      <w:proofErr w:type="spellStart"/>
+      <w:r>
+        <w:rPr>
+          <w:i/>
+          <w:iCs/>
+        </w:rPr>
+        <w:t>root_id</w:t>
+      </w:r>
+      <w:proofErr w:type="spellEnd"/>
+      <w:r>
+        <w:t xml:space="preserve"> because</w:t>
+      </w:r>
+      <w:r>
+        <w:t xml:space="preserve"> B is the root, and therefore it holds the smallest ID in the network (this is why it was chosen to be the root</w:t>
+      </w:r>
+      <w:r>
+        <w:t xml:space="preserve"> in the first place</w:t>
+      </w:r>
+      <w:r>
+        <w:t xml:space="preserve">…). If B = </w:t>
+      </w:r>
+      <w:proofErr w:type="spellStart"/>
+      <w:r>
+        <w:t>root_</w:t>
+      </w:r>
+      <w:r>
+        <w:t>id</w:t>
+      </w:r>
+      <w:proofErr w:type="spellEnd"/>
+      <w:r>
+        <w:t xml:space="preserve"> </w:t>
+      </w:r>
+      <w:r>
+        <w:t>then it must hold that</w:t>
+      </w:r>
+      <w:r>
+        <w:t xml:space="preserve"> </w:t>
+      </w:r>
+      <w:r>
+        <w:t xml:space="preserve">0 </w:t>
+      </w:r>
+      <w:r>
+        <w:rPr>
+          <w:rFonts w:ascii="Arial" w:hAnsi="Arial"/>
+        </w:rPr>
+        <w:t>&lt;</w:t>
+      </w:r>
+      <w:r>
+        <w:t xml:space="preserve"> </w:t>
+      </w:r>
+      <w:proofErr w:type="spellStart"/>
+      <w:r>
+        <w:rPr>
+          <w:i/>
+          <w:iCs/>
+        </w:rPr>
+        <w:t>len</w:t>
+      </w:r>
+      <w:proofErr w:type="spellEnd"/>
+      <w:r>
+        <w:t>, because in that case B</w:t>
+      </w:r>
+      <w:r>
+        <w:rPr>
+          <w:vertAlign w:val="subscript"/>
+        </w:rPr>
+        <w:t>i</w:t>
+      </w:r>
+      <w:r>
+        <w:rPr>
+          <w:b/>
+          <w:bCs/>
+        </w:rPr>
+        <w:t xml:space="preserve"> </w:t>
+      </w:r>
+      <w:r>
+        <w:t>considers B as the root port, and therefore it knows that the length from it as at least 1</w:t>
+      </w:r>
+      <w:r>
+        <w:t xml:space="preserve"> (</w:t>
+      </w:r>
+      <w:proofErr w:type="spellStart"/>
+      <w:r>
+        <w:t>len</w:t>
+      </w:r>
+      <w:proofErr w:type="spellEnd"/>
+      <w:r>
+        <w:t xml:space="preserve"> = 0 only if B</w:t>
+      </w:r>
+      <w:r>
+        <w:rPr>
+          <w:vertAlign w:val="subscript"/>
+        </w:rPr>
+        <w:t>i</w:t>
+      </w:r>
+      <w:r>
+        <w:t xml:space="preserve"> thinks it is the root, and that is not the case anymore)</w:t>
+      </w:r>
+      <w:r>
+        <w:t>. All in all we ge</w:t>
+      </w:r>
+      <w:r>
+        <w:t>t that B holds the best message, and therefore it has no root port.</w:t>
+      </w:r>
+    </w:p>
+    <w:p>
+      <w:pPr>
+        <w:pStyle w:val="a3"/>
+        <w:bidi w:val="0"/>
+        <w:ind w:left="1080"/>
+      </w:pPr>
+      <w:bookmarkStart w:id="0" w:name="_GoBack"/>
+      <w:bookmarkEnd w:id="0"/>
+    </w:p>
+    <w:p>
+      <w:pPr>
+        <w:pStyle w:val="a3"/>
+        <w:numPr>
+          <w:ilvl w:val="0"/>
+          <w:numId w:val="6"/>
+        </w:numPr>
+        <w:bidi w:val="0"/>
+      </w:pPr>
+      <w:r>
+        <w:t>Let B be the ID of a bridge in the network which is not the root bridge.</w:t>
+      </w:r>
+      <w:r>
+        <w:t xml:space="preserve"> Let B' be the ID of a bridge that is a neighbor of B and has the shortest distance to the root bride among B's neighbors. When the algorithm converges, the last message sent from B' would be </w:t>
+      </w:r>
+      <w:proofErr w:type="spellStart"/>
+      <w:r>
+        <w:rPr>
+          <w:b/>
+          <w:bCs/>
+        </w:rPr>
+        <w:lastRenderedPageBreak/>
+        <w:t>root_id.len.B</w:t>
+      </w:r>
+      <w:proofErr w:type="spellEnd"/>
+      <w:r>
+        <w:rPr>
+          <w:b/>
+          <w:bCs/>
+        </w:rPr>
+        <w:t>'</w:t>
+      </w:r>
+      <w:r>
+        <w:t xml:space="preserve"> where </w:t>
+      </w:r>
+      <w:proofErr w:type="spellStart"/>
+      <w:r>
+        <w:rPr>
+          <w:i/>
+          <w:iCs/>
+        </w:rPr>
+        <w:t>root_id</w:t>
+      </w:r>
+      <w:proofErr w:type="spellEnd"/>
+      <w:r>
+        <w:t xml:space="preserve"> and </w:t>
+      </w:r>
+      <w:proofErr w:type="spellStart"/>
+      <w:r>
+        <w:rPr>
+          <w:i/>
+          <w:iCs/>
+        </w:rPr>
+        <w:t>len</w:t>
+      </w:r>
+      <w:proofErr w:type="spellEnd"/>
+      <w:r>
+        <w:t xml:space="preserve"> are the real </w:t>
+      </w:r>
+      <w:proofErr w:type="spellStart"/>
+      <w:r>
+        <w:t>root_id</w:t>
+      </w:r>
+      <w:proofErr w:type="spellEnd"/>
+      <w:r>
+        <w:t xml:space="preserve"> and optimal distance from B' to it. </w:t>
+      </w:r>
+      <w:r>
+        <w:t xml:space="preserve">The last message sent from B is </w:t>
+      </w:r>
+      <w:proofErr w:type="spellStart"/>
+      <w:r>
+        <w:rPr>
+          <w:b/>
+          <w:bCs/>
+        </w:rPr>
+        <w:t>root_id.B_len.B</w:t>
+      </w:r>
+      <w:proofErr w:type="spellEnd"/>
+      <w:r>
+        <w:t xml:space="preserve">. (B sends </w:t>
+      </w:r>
+      <w:proofErr w:type="spellStart"/>
+      <w:r>
+        <w:rPr>
+          <w:i/>
+          <w:iCs/>
+        </w:rPr>
+        <w:t>root_id</w:t>
+      </w:r>
+      <w:proofErr w:type="spellEnd"/>
+      <w:r>
+        <w:t xml:space="preserve"> because it is the real root and we assume the protocol converged). Because the root IDs sent from B and B' are equal, we need to compare the lengths sent from them. I</w:t>
+      </w:r>
+      <w:r>
+        <w:t>f</w:t>
+      </w:r>
+      <w:r>
+        <w:t xml:space="preserve"> </w:t>
+      </w:r>
+      <w:proofErr w:type="spellStart"/>
+      <w:r>
+        <w:rPr>
+          <w:i/>
+          <w:iCs/>
+        </w:rPr>
+        <w:t>B</w:t>
+      </w:r>
+      <w:r>
+        <w:rPr>
+          <w:i/>
+          <w:iCs/>
+        </w:rPr>
+        <w:t>_</w:t>
+      </w:r>
+      <w:r>
+        <w:rPr>
+          <w:i/>
+          <w:iCs/>
+        </w:rPr>
+        <w:t>len</w:t>
+      </w:r>
+      <w:proofErr w:type="spellEnd"/>
+      <w:r>
+        <w:t xml:space="preserve"> </w:t>
+      </w:r>
+      <w:r>
+        <w:t>&lt;</w:t>
+      </w:r>
+      <w:r>
+        <w:t xml:space="preserve"> </w:t>
+      </w:r>
+      <w:proofErr w:type="spellStart"/>
+      <w:r>
+        <w:rPr>
+          <w:i/>
+          <w:iCs/>
+        </w:rPr>
+        <w:t>len</w:t>
+      </w:r>
+      <w:proofErr w:type="spellEnd"/>
+      <w:r>
+        <w:t xml:space="preserve"> then B' has a shortest path </w:t>
+      </w:r>
+      <w:proofErr w:type="spellStart"/>
+      <w:r>
+        <w:t>root_id</w:t>
+      </w:r>
+      <w:proofErr w:type="spellEnd"/>
+      <w:r>
+        <w:t xml:space="preserve"> (via B). Moreover, if </w:t>
+      </w:r>
+      <w:proofErr w:type="spellStart"/>
+      <w:r>
+        <w:t>B_len</w:t>
+      </w:r>
+      <w:proofErr w:type="spellEnd"/>
+      <w:r>
+        <w:t xml:space="preserve"> = </w:t>
+      </w:r>
+      <w:proofErr w:type="spellStart"/>
+      <w:r>
+        <w:t>len</w:t>
+      </w:r>
+      <w:proofErr w:type="spellEnd"/>
     </w:p>
     <w:p>
       <w:pPr>
@@ -634,9 +1154,6 @@
           <w:ilvl w:val="0"/>
           <w:numId w:val="5"/>
         </w:numPr>
-        <w:rPr>
-          <w:rFonts w:hint="cs"/>
-        </w:rPr>
       </w:pPr>
       <w:r>
         <w:rPr>
@@ -645,8 +1162,6 @@
         </w:rPr>
         <w:t>איתותי עשן (ע"י מדורות למשל)</w:t>
       </w:r>
-      <w:bookmarkStart w:id="0" w:name="_GoBack"/>
-      <w:bookmarkEnd w:id="0"/>
     </w:p>
     <w:p>
       <w:pPr>
@@ -656,7 +1171,6 @@
           <w:numId w:val="5"/>
         </w:numPr>
         <w:rPr>
-          <w:rFonts w:hint="cs"/>
           <w:rtl/>
         </w:rPr>
       </w:pPr>
@@ -770,6 +1284,119 @@
     </w:lvl>
   </w:abstractNum>
   <w:abstractNum w:abstractNumId="1" w15:restartNumberingAfterBreak="0">
+    <w:nsid w:val="3FD3355F"/>
+    <w:multiLevelType w:val="hybridMultilevel"/>
+    <w:tmpl w:val="E5C09BA2"/>
+    <w:lvl w:ilvl="0" w:tplc="AC34B804">
+      <w:start w:val="2"/>
+      <w:numFmt w:val="bullet"/>
+      <w:lvlText w:val=""/>
+      <w:lvlJc w:val="left"/>
+      <w:pPr>
+        <w:ind w:left="1080" w:hanging="360"/>
+      </w:pPr>
+      <w:rPr>
+        <w:rFonts w:ascii="Symbol" w:eastAsia="Times New Roman" w:hAnsi="Symbol" w:cs="Arial" w:hint="default"/>
+      </w:rPr>
+    </w:lvl>
+    <w:lvl w:ilvl="1" w:tplc="04090003" w:tentative="1">
+      <w:start w:val="1"/>
+      <w:numFmt w:val="bullet"/>
+      <w:lvlText w:val="o"/>
+      <w:lvlJc w:val="left"/>
+      <w:pPr>
+        <w:ind w:left="1800" w:hanging="360"/>
+      </w:pPr>
+      <w:rPr>
+        <w:rFonts w:ascii="Courier New" w:hAnsi="Courier New" w:cs="Courier New" w:hint="default"/>
+      </w:rPr>
+    </w:lvl>
+    <w:lvl w:ilvl="2" w:tplc="04090005" w:tentative="1">
+      <w:start w:val="1"/>
+      <w:numFmt w:val="bullet"/>
+      <w:lvlText w:val=""/>
+      <w:lvlJc w:val="left"/>
+      <w:pPr>
+        <w:ind w:left="2520" w:hanging="360"/>
+      </w:pPr>
+      <w:rPr>
+        <w:rFonts w:ascii="Wingdings" w:hAnsi="Wingdings" w:hint="default"/>
+      </w:rPr>
+    </w:lvl>
+    <w:lvl w:ilvl="3" w:tplc="04090001" w:tentative="1">
+      <w:start w:val="1"/>
+      <w:numFmt w:val="bullet"/>
+      <w:lvlText w:val=""/>
+      <w:lvlJc w:val="left"/>
+      <w:pPr>
+        <w:ind w:left="3240" w:hanging="360"/>
+      </w:pPr>
+      <w:rPr>
+        <w:rFonts w:ascii="Symbol" w:hAnsi="Symbol" w:hint="default"/>
+      </w:rPr>
+    </w:lvl>
+    <w:lvl w:ilvl="4" w:tplc="04090003" w:tentative="1">
+      <w:start w:val="1"/>
+      <w:numFmt w:val="bullet"/>
+      <w:lvlText w:val="o"/>
+      <w:lvlJc w:val="left"/>
+      <w:pPr>
+        <w:ind w:left="3960" w:hanging="360"/>
+      </w:pPr>
+      <w:rPr>
+        <w:rFonts w:ascii="Courier New" w:hAnsi="Courier New" w:cs="Courier New" w:hint="default"/>
+      </w:rPr>
+    </w:lvl>
+    <w:lvl w:ilvl="5" w:tplc="04090005" w:tentative="1">
+      <w:start w:val="1"/>
+      <w:numFmt w:val="bullet"/>
+      <w:lvlText w:val=""/>
+      <w:lvlJc w:val="left"/>
+      <w:pPr>
+        <w:ind w:left="4680" w:hanging="360"/>
+      </w:pPr>
+      <w:rPr>
+        <w:rFonts w:ascii="Wingdings" w:hAnsi="Wingdings" w:hint="default"/>
+      </w:rPr>
+    </w:lvl>
+    <w:lvl w:ilvl="6" w:tplc="04090001" w:tentative="1">
+      <w:start w:val="1"/>
+      <w:numFmt w:val="bullet"/>
+      <w:lvlText w:val=""/>
+      <w:lvlJc w:val="left"/>
+      <w:pPr>
+        <w:ind w:left="5400" w:hanging="360"/>
+      </w:pPr>
+      <w:rPr>
+        <w:rFonts w:ascii="Symbol" w:hAnsi="Symbol" w:hint="default"/>
+      </w:rPr>
+    </w:lvl>
+    <w:lvl w:ilvl="7" w:tplc="04090003" w:tentative="1">
+      <w:start w:val="1"/>
+      <w:numFmt w:val="bullet"/>
+      <w:lvlText w:val="o"/>
+      <w:lvlJc w:val="left"/>
+      <w:pPr>
+        <w:ind w:left="6120" w:hanging="360"/>
+      </w:pPr>
+      <w:rPr>
+        <w:rFonts w:ascii="Courier New" w:hAnsi="Courier New" w:cs="Courier New" w:hint="default"/>
+      </w:rPr>
+    </w:lvl>
+    <w:lvl w:ilvl="8" w:tplc="04090005" w:tentative="1">
+      <w:start w:val="1"/>
+      <w:numFmt w:val="bullet"/>
+      <w:lvlText w:val=""/>
+      <w:lvlJc w:val="left"/>
+      <w:pPr>
+        <w:ind w:left="6840" w:hanging="360"/>
+      </w:pPr>
+      <w:rPr>
+        <w:rFonts w:ascii="Wingdings" w:hAnsi="Wingdings" w:hint="default"/>
+      </w:rPr>
+    </w:lvl>
+  </w:abstractNum>
+  <w:abstractNum w:abstractNumId="2" w15:restartNumberingAfterBreak="0">
     <w:nsid w:val="46CD5797"/>
     <w:multiLevelType w:val="hybridMultilevel"/>
     <w:tmpl w:val="1604FA62"/>
@@ -858,7 +1485,7 @@
       </w:pPr>
     </w:lvl>
   </w:abstractNum>
-  <w:abstractNum w:abstractNumId="2" w15:restartNumberingAfterBreak="0">
+  <w:abstractNum w:abstractNumId="3" w15:restartNumberingAfterBreak="0">
     <w:nsid w:val="5C7718C0"/>
     <w:multiLevelType w:val="hybridMultilevel"/>
     <w:tmpl w:val="1FB02B32"/>
@@ -971,7 +1598,7 @@
       </w:rPr>
     </w:lvl>
   </w:abstractNum>
-  <w:abstractNum w:abstractNumId="3" w15:restartNumberingAfterBreak="0">
+  <w:abstractNum w:abstractNumId="4" w15:restartNumberingAfterBreak="0">
     <w:nsid w:val="6F740290"/>
     <w:multiLevelType w:val="hybridMultilevel"/>
     <w:tmpl w:val="284E8108"/>
@@ -1060,7 +1687,7 @@
       </w:pPr>
     </w:lvl>
   </w:abstractNum>
-  <w:abstractNum w:abstractNumId="4" w15:restartNumberingAfterBreak="0">
+  <w:abstractNum w:abstractNumId="5" w15:restartNumberingAfterBreak="0">
     <w:nsid w:val="7987721B"/>
     <w:multiLevelType w:val="hybridMultilevel"/>
     <w:tmpl w:val="48B257F2"/>
@@ -1153,16 +1780,19 @@
     <w:abstractNumId w:val="0"/>
   </w:num>
   <w:num w:numId="2">
-    <w:abstractNumId w:val="1"/>
+    <w:abstractNumId w:val="2"/>
   </w:num>
   <w:num w:numId="3">
+    <w:abstractNumId w:val="4"/>
+  </w:num>
+  <w:num w:numId="4">
     <w:abstractNumId w:val="3"/>
   </w:num>
-  <w:num w:numId="4">
-    <w:abstractNumId w:val="2"/>
+  <w:num w:numId="5">
+    <w:abstractNumId w:val="5"/>
   </w:num>
-  <w:num w:numId="5">
-    <w:abstractNumId w:val="4"/>
+  <w:num w:numId="6">
+    <w:abstractNumId w:val="1"/>
   </w:num>
 </w:numbering>
 </file>
@@ -1698,6 +2328,16 @@
       </w:tcPr>
     </w:tblStylePr>
   </w:style>
+  <w:style w:type="character" w:styleId="a5">
+    <w:name w:val="Placeholder Text"/>
+    <w:basedOn w:val="a0"/>
+    <w:uiPriority w:val="99"/>
+    <w:semiHidden/>
+    <w:rsid w:val="00BD5B58"/>
+    <w:rPr>
+      <w:color w:val="808080"/>
+    </w:rPr>
+  </w:style>
 </w:styles>
 </file>
 

</xml_diff>

<commit_message>
added notes in q2q3 file
</commit_message>
<xml_diff>
--- a/Theoretical Exercises/ex2/q1+bonus.docx
+++ b/Theoretical Exercises/ex2/q1+bonus.docx
@@ -685,10 +685,7 @@
         <w:t>N</w:t>
       </w:r>
       <w:r>
-        <w:t xml:space="preserve">. According to the protocol, each bridge of </w:t>
-      </w:r>
-      <w:r>
-        <w:t>B</w:t>
+        <w:t>. According to the protocol, each bridge of B</w:t>
       </w:r>
       <w:r>
         <w:rPr>
@@ -722,13 +719,7 @@
         <w:t>messages gotten from its neighbors</w:t>
       </w:r>
       <w:r>
-        <w:t xml:space="preserve"> </w:t>
-      </w:r>
-      <w:r>
-        <w:t>(according to the lexicographic order we defined in class)</w:t>
-      </w:r>
-      <w:r>
-        <w:t>.</w:t>
+        <w:t xml:space="preserve"> (according to the lexicographic order we defined in class).</w:t>
       </w:r>
       <w:r>
         <w:t xml:space="preserve"> </w:t>
@@ -905,7 +896,13 @@
         <w:t xml:space="preserve"> </w:t>
       </w:r>
       <w:r>
-        <w:t>considers B as the root port, and therefore it knows that the length from it as at least 1</w:t>
+        <w:t>considers B as the root port, and therefore i</w:t>
+      </w:r>
+      <w:r>
+        <w:t>t knows that the length from it i</w:t>
+      </w:r>
+      <w:r>
+        <w:t>s at least 1</w:t>
       </w:r>
       <w:r>
         <w:t xml:space="preserve"> (</w:t>
@@ -931,7 +928,31 @@
         <w:t>. All in all we ge</w:t>
       </w:r>
       <w:r>
-        <w:t>t that B holds the best message, and therefore it has no root port.</w:t>
+        <w:t xml:space="preserve">t that B </w:t>
+      </w:r>
+      <w:r>
+        <w:t>sent</w:t>
+      </w:r>
+      <w:r>
+        <w:t xml:space="preserve"> the </w:t>
+      </w:r>
+      <w:r>
+        <w:t>a better</w:t>
+      </w:r>
+      <w:r>
+        <w:t xml:space="preserve"> message</w:t>
+      </w:r>
+      <w:r>
+        <w:t xml:space="preserve"> than its neighbors</w:t>
+      </w:r>
+      <w:r>
+        <w:t>, and therefore</w:t>
+      </w:r>
+      <w:r>
+        <w:t xml:space="preserve"> (as we saw in class)</w:t>
+      </w:r>
+      <w:r>
+        <w:t xml:space="preserve"> it has no root port.</w:t>
       </w:r>
     </w:p>
     <w:p>
@@ -940,8 +961,6 @@
         <w:bidi w:val="0"/>
         <w:ind w:left="1080"/>
       </w:pPr>
-      <w:bookmarkStart w:id="0" w:name="_GoBack"/>
-      <w:bookmarkEnd w:id="0"/>
     </w:p>
     <w:p>
       <w:pPr>
@@ -956,7 +975,35 @@
         <w:t>Let B be the ID of a bridge in the network which is not the root bridge.</w:t>
       </w:r>
       <w:r>
-        <w:t xml:space="preserve"> Let B' be the ID of a bridge that is a neighbor of B and has the shortest distance to the root bride among B's neighbors. When the algorithm converges, the last message sent from B' would be </w:t>
+        <w:t xml:space="preserve"> Let B</w:t>
+      </w:r>
+      <w:r>
+        <w:t>*</w:t>
+      </w:r>
+      <w:r>
+        <w:t xml:space="preserve"> be the ID of a bridge that is a neighbor of B and has the shortest distance to the root bride among B's </w:t>
+      </w:r>
+      <w:r>
+        <w:lastRenderedPageBreak/>
+        <w:t xml:space="preserve">neighbors. </w:t>
+      </w:r>
+      <w:r>
+        <w:t>W.L.G we will also assume that if there are more neighbors of B with the same distance from the ro</w:t>
+      </w:r>
+      <w:r>
+        <w:t>ot, their IDs are larger than B*</w:t>
+      </w:r>
+      <w:r>
+        <w:t xml:space="preserve">. </w:t>
+      </w:r>
+      <w:r>
+        <w:t>When the algorithm converge</w:t>
+      </w:r>
+      <w:r>
+        <w:t>s, the last message sent from B*</w:t>
+      </w:r>
+      <w:r>
+        <w:t xml:space="preserve"> would be </w:t>
       </w:r>
       <w:proofErr w:type="spellStart"/>
       <w:r>
@@ -964,7 +1011,6 @@
           <w:b/>
           <w:bCs/>
         </w:rPr>
-        <w:lastRenderedPageBreak/>
         <w:t>root_id.len.B</w:t>
       </w:r>
       <w:proofErr w:type="spellEnd"/>
@@ -973,7 +1019,7 @@
           <w:b/>
           <w:bCs/>
         </w:rPr>
-        <w:t>'</w:t>
+        <w:t>*</w:t>
       </w:r>
       <w:r>
         <w:t xml:space="preserve"> where </w:t>
@@ -1000,119 +1046,121 @@
       </w:r>
       <w:proofErr w:type="spellEnd"/>
       <w:r>
-        <w:t xml:space="preserve"> are the real </w:t>
-      </w:r>
-      <w:proofErr w:type="spellStart"/>
-      <w:r>
-        <w:t>root_id</w:t>
-      </w:r>
-      <w:proofErr w:type="spellEnd"/>
-      <w:r>
-        <w:t xml:space="preserve"> and optimal distance from B' to it. </w:t>
-      </w:r>
-      <w:r>
-        <w:t xml:space="preserve">The last message sent from B is </w:t>
-      </w:r>
-      <w:proofErr w:type="spellStart"/>
+        <w:t xml:space="preserve"> are the </w:t>
+      </w:r>
       <w:r>
         <w:rPr>
           <w:b/>
           <w:bCs/>
         </w:rPr>
-        <w:t>root_id.B_len.B</w:t>
-      </w:r>
-      <w:proofErr w:type="spellEnd"/>
-      <w:r>
-        <w:t xml:space="preserve">. (B sends </w:t>
-      </w:r>
-      <w:proofErr w:type="spellStart"/>
-      <w:r>
-        <w:rPr>
-          <w:i/>
-          <w:iCs/>
-        </w:rPr>
-        <w:t>root_id</w:t>
-      </w:r>
-      <w:proofErr w:type="spellEnd"/>
-      <w:r>
-        <w:t xml:space="preserve"> because it is the real root and we assume the protocol converged). Because the root IDs sent from B and B' are equal, we need to compare the lengths sent from them. I</w:t>
-      </w:r>
-      <w:r>
-        <w:t>f</w:t>
+        <w:t>real</w:t>
+      </w:r>
+      <w:r>
+        <w:t xml:space="preserve"> root</w:t>
+      </w:r>
+      <w:r>
+        <w:t xml:space="preserve"> ID</w:t>
+      </w:r>
+      <w:r>
+        <w:t xml:space="preserve"> and </w:t>
+      </w:r>
+      <w:r>
+        <w:t>the optimal distance from B*</w:t>
+      </w:r>
+      <w:r>
+        <w:t xml:space="preserve"> to it</w:t>
+      </w:r>
+      <w:r>
+        <w:t>, respectively</w:t>
+      </w:r>
+      <w:r>
+        <w:t xml:space="preserve">. </w:t>
+      </w:r>
+      <w:r>
+        <w:t>Sinc</w:t>
+      </w:r>
+      <w:r>
+        <w:t>e B*</w:t>
+      </w:r>
+      <w:r>
+        <w:t xml:space="preserve"> has </w:t>
+      </w:r>
+      <w:r>
+        <w:t xml:space="preserve">the lowest ID among B's neighbors with the </w:t>
+      </w:r>
+      <w:r>
+        <w:t>minimal</w:t>
+      </w:r>
+      <w:r>
+        <w:t xml:space="preserve"> distance from the root, then B will choose to send its data through B'</w:t>
+      </w:r>
+      <w:r>
+        <w:t xml:space="preserve"> (namely, the message B gets from B* beats the other messages, including its own message)</w:t>
+      </w:r>
+      <w:r>
+        <w:t>, which will make B' its root port.</w:t>
+      </w:r>
+      <w:r>
+        <w:t xml:space="preserve"> Notice that this proof still holds in the case where B* is the root.</w:t>
+      </w:r>
+      <w:r>
+        <w:tab/>
+      </w:r>
+      <w:r>
+        <w:tab/>
+      </w:r>
+      <w:r>
+        <w:tab/>
+      </w:r>
+      <w:bookmarkStart w:id="0" w:name="_GoBack"/>
+      <w:bookmarkEnd w:id="0"/>
+      <w:r>
+        <w:tab/>
+      </w:r>
+      <w:r>
+        <w:tab/>
+      </w:r>
+      <w:r>
+        <w:tab/>
+      </w:r>
+      <w:r>
+        <w:rPr>
+          <w:rFonts w:ascii="Arial" w:hAnsi="Arial"/>
+        </w:rPr>
+        <w:tab/>
+      </w:r>
+      <w:r>
+        <w:rPr>
+          <w:rFonts w:ascii="Arial" w:hAnsi="Arial"/>
+        </w:rPr>
+        <w:tab/>
+      </w:r>
+      <w:r>
+        <w:rPr>
+          <w:rFonts w:ascii="Arial" w:hAnsi="Arial"/>
+        </w:rPr>
+        <w:tab/>
+      </w:r>
+      <w:r>
+        <w:rPr>
+          <w:rFonts w:ascii="Arial" w:hAnsi="Arial"/>
+        </w:rPr>
+        <w:t>□</w:t>
       </w:r>
       <w:r>
         <w:t xml:space="preserve"> </w:t>
       </w:r>
-      <w:proofErr w:type="spellStart"/>
-      <w:r>
-        <w:rPr>
-          <w:i/>
-          <w:iCs/>
-        </w:rPr>
-        <w:t>B</w:t>
-      </w:r>
-      <w:r>
-        <w:rPr>
-          <w:i/>
-          <w:iCs/>
-        </w:rPr>
-        <w:t>_</w:t>
-      </w:r>
-      <w:r>
-        <w:rPr>
-          <w:i/>
-          <w:iCs/>
-        </w:rPr>
-        <w:t>len</w:t>
-      </w:r>
-      <w:proofErr w:type="spellEnd"/>
-      <w:r>
-        <w:t xml:space="preserve"> </w:t>
-      </w:r>
-      <w:r>
-        <w:t>&lt;</w:t>
-      </w:r>
-      <w:r>
-        <w:t xml:space="preserve"> </w:t>
-      </w:r>
-      <w:proofErr w:type="spellStart"/>
-      <w:r>
-        <w:rPr>
-          <w:i/>
-          <w:iCs/>
-        </w:rPr>
-        <w:t>len</w:t>
-      </w:r>
-      <w:proofErr w:type="spellEnd"/>
-      <w:r>
-        <w:t xml:space="preserve"> then B' has a shortest path </w:t>
-      </w:r>
-      <w:proofErr w:type="spellStart"/>
-      <w:r>
-        <w:t>root_id</w:t>
-      </w:r>
-      <w:proofErr w:type="spellEnd"/>
-      <w:r>
-        <w:t xml:space="preserve"> (via B). Moreover, if </w:t>
-      </w:r>
-      <w:proofErr w:type="spellStart"/>
-      <w:r>
-        <w:t>B_len</w:t>
-      </w:r>
-      <w:proofErr w:type="spellEnd"/>
-      <w:r>
-        <w:t xml:space="preserve"> = </w:t>
-      </w:r>
-      <w:proofErr w:type="spellStart"/>
-      <w:r>
-        <w:t>len</w:t>
-      </w:r>
-      <w:proofErr w:type="spellEnd"/>
     </w:p>
     <w:p>
       <w:pPr>
         <w:pStyle w:val="a3"/>
+      </w:pPr>
+    </w:p>
+    <w:p>
+      <w:pPr>
+        <w:pStyle w:val="a3"/>
         <w:bidi w:val="0"/>
+        <w:ind w:left="1080"/>
       </w:pPr>
     </w:p>
     <w:p>

</xml_diff>